<commit_message>
LAB 7, Lấy bài này nha thầy ơi!!!!!
</commit_message>
<xml_diff>
--- a/Lab07_Nguyễn Hoàng Khang_1050080267_CNPM3.docx
+++ b/Lab07_Nguyễn Hoàng Khang_1050080267_CNPM3.docx
@@ -1049,6 +1049,181 @@
         </w:rPr>
         <w:t>2h45p rồi chuẩn bị nộp bài thầy ơi!!!</w:t>
       </w:r>
+    </w:p>
+    <w:p>
+      <w:pPr>
+        <w:jc w:val="both"/>
+        <w:rPr>
+          <w:rFonts w:ascii="Times New Roman" w:hAnsi="Times New Roman" w:cs="Times New Roman"/>
+          <w:b/>
+          <w:color w:val="FF0000"/>
+          <w:sz w:val="32"/>
+          <w:szCs w:val="32"/>
+        </w:rPr>
+      </w:pPr>
+      <w:r>
+        <w:rPr>
+          <w:rFonts w:ascii="Times New Roman" w:hAnsi="Times New Roman" w:cs="Times New Roman"/>
+          <w:b/>
+          <w:color w:val="FF0000"/>
+          <w:sz w:val="32"/>
+          <w:szCs w:val="32"/>
+        </w:rPr>
+        <w:t>Em quay video 3 phần mà sao nó tải về đc có phần 1 thầy ơi chịu luôn thầy kêu quay mặt xài này lần đầu ko bt làm sao luôn thầy!</w:t>
+      </w:r>
+    </w:p>
+    <w:p>
+      <w:pPr>
+        <w:jc w:val="both"/>
+        <w:rPr>
+          <w:rFonts w:ascii="Times New Roman" w:hAnsi="Times New Roman" w:cs="Times New Roman"/>
+          <w:b/>
+          <w:color w:val="FF0000"/>
+          <w:sz w:val="32"/>
+          <w:szCs w:val="32"/>
+        </w:rPr>
+      </w:pPr>
+      <w:r>
+        <w:rPr>
+          <w:rFonts w:ascii="Times New Roman" w:hAnsi="Times New Roman" w:cs="Times New Roman"/>
+          <w:b/>
+          <w:noProof/>
+          <w:color w:val="FF0000"/>
+          <w:sz w:val="32"/>
+          <w:szCs w:val="32"/>
+          <w:lang w:eastAsia="en-US"/>
+        </w:rPr>
+        <w:drawing>
+          <wp:inline distT="0" distB="0" distL="0" distR="0">
+            <wp:extent cx="6191250" cy="3480804"/>
+            <wp:effectExtent l="19050" t="19050" r="19050" b="24396"/>
+            <wp:docPr id="2" name="Picture 1"/>
+            <wp:cNvGraphicFramePr>
+              <a:graphicFrameLocks xmlns:a="http://schemas.openxmlformats.org/drawingml/2006/main" noChangeAspect="1"/>
+            </wp:cNvGraphicFramePr>
+            <a:graphic xmlns:a="http://schemas.openxmlformats.org/drawingml/2006/main">
+              <a:graphicData uri="http://schemas.openxmlformats.org/drawingml/2006/picture">
+                <pic:pic xmlns:pic="http://schemas.openxmlformats.org/drawingml/2006/picture">
+                  <pic:nvPicPr>
+                    <pic:cNvPr id="0" name="Picture 1"/>
+                    <pic:cNvPicPr>
+                      <a:picLocks noChangeAspect="1" noChangeArrowheads="1"/>
+                    </pic:cNvPicPr>
+                  </pic:nvPicPr>
+                  <pic:blipFill>
+                    <a:blip r:embed="rId11" cstate="print"/>
+                    <a:srcRect/>
+                    <a:stretch>
+                      <a:fillRect/>
+                    </a:stretch>
+                  </pic:blipFill>
+                  <pic:spPr bwMode="auto">
+                    <a:xfrm>
+                      <a:off x="0" y="0"/>
+                      <a:ext cx="6191250" cy="3480804"/>
+                    </a:xfrm>
+                    <a:prstGeom prst="rect">
+                      <a:avLst/>
+                    </a:prstGeom>
+                    <a:noFill/>
+                    <a:ln w="9525">
+                      <a:solidFill>
+                        <a:srgbClr val="00B0F0"/>
+                      </a:solidFill>
+                      <a:miter lim="800000"/>
+                      <a:headEnd/>
+                      <a:tailEnd/>
+                    </a:ln>
+                  </pic:spPr>
+                </pic:pic>
+              </a:graphicData>
+            </a:graphic>
+          </wp:inline>
+        </w:drawing>
+      </w:r>
+    </w:p>
+    <w:p>
+      <w:pPr>
+        <w:jc w:val="both"/>
+        <w:rPr>
+          <w:rFonts w:ascii="Times New Roman" w:hAnsi="Times New Roman" w:cs="Times New Roman"/>
+          <w:b/>
+          <w:color w:val="FF0000"/>
+          <w:sz w:val="32"/>
+          <w:szCs w:val="32"/>
+        </w:rPr>
+      </w:pPr>
+      <w:r>
+        <w:rPr>
+          <w:rFonts w:ascii="Times New Roman" w:hAnsi="Times New Roman" w:cs="Times New Roman"/>
+          <w:b/>
+          <w:noProof/>
+          <w:color w:val="FF0000"/>
+          <w:sz w:val="32"/>
+          <w:szCs w:val="32"/>
+          <w:lang w:eastAsia="en-US"/>
+        </w:rPr>
+        <w:lastRenderedPageBreak/>
+        <w:drawing>
+          <wp:inline distT="0" distB="0" distL="0" distR="0">
+            <wp:extent cx="6191250" cy="3480804"/>
+            <wp:effectExtent l="19050" t="19050" r="19050" b="24396"/>
+            <wp:docPr id="3" name="Picture 4"/>
+            <wp:cNvGraphicFramePr>
+              <a:graphicFrameLocks xmlns:a="http://schemas.openxmlformats.org/drawingml/2006/main" noChangeAspect="1"/>
+            </wp:cNvGraphicFramePr>
+            <a:graphic xmlns:a="http://schemas.openxmlformats.org/drawingml/2006/main">
+              <a:graphicData uri="http://schemas.openxmlformats.org/drawingml/2006/picture">
+                <pic:pic xmlns:pic="http://schemas.openxmlformats.org/drawingml/2006/picture">
+                  <pic:nvPicPr>
+                    <pic:cNvPr id="0" name="Picture 4"/>
+                    <pic:cNvPicPr>
+                      <a:picLocks noChangeAspect="1" noChangeArrowheads="1"/>
+                    </pic:cNvPicPr>
+                  </pic:nvPicPr>
+                  <pic:blipFill>
+                    <a:blip r:embed="rId12" cstate="print"/>
+                    <a:srcRect/>
+                    <a:stretch>
+                      <a:fillRect/>
+                    </a:stretch>
+                  </pic:blipFill>
+                  <pic:spPr bwMode="auto">
+                    <a:xfrm>
+                      <a:off x="0" y="0"/>
+                      <a:ext cx="6191250" cy="3480804"/>
+                    </a:xfrm>
+                    <a:prstGeom prst="rect">
+                      <a:avLst/>
+                    </a:prstGeom>
+                    <a:noFill/>
+                    <a:ln w="9525">
+                      <a:solidFill>
+                        <a:srgbClr val="00B0F0"/>
+                      </a:solidFill>
+                      <a:miter lim="800000"/>
+                      <a:headEnd/>
+                      <a:tailEnd/>
+                    </a:ln>
+                  </pic:spPr>
+                </pic:pic>
+              </a:graphicData>
+            </a:graphic>
+          </wp:inline>
+        </w:drawing>
+      </w:r>
+    </w:p>
+    <w:p>
+      <w:pPr>
+        <w:jc w:val="both"/>
+        <w:rPr>
+          <w:rFonts w:ascii="Times New Roman" w:hAnsi="Times New Roman" w:cs="Times New Roman"/>
+          <w:b/>
+          <w:color w:val="FF0000"/>
+          <w:sz w:val="32"/>
+          <w:szCs w:val="32"/>
+        </w:rPr>
+      </w:pPr>
     </w:p>
     <w:p>
       <w:pPr>

</xml_diff>